<commit_message>
Finalised correlations, accuracy analysis, finer groups
</commit_message>
<xml_diff>
--- a/_outputs/notebooks/00-power-analysis-report.docx
+++ b/_outputs/notebooks/00-power-analysis-report.docx
@@ -368,10 +368,10 @@
     <w:bookmarkStart w:id="21" w:name="rationale"/>
     <w:p>
       <w:pPr>
-        <w:pStyle w:val="Titre3"/>
-      </w:pPr>
-      <w:r>
-        <w:t xml:space="preserve">0.0.1 Rationale</w:t>
+        <w:pStyle w:val="Titre1"/>
+      </w:pPr>
+      <w:r>
+        <w:t xml:space="preserve">1. Rationale</w:t>
       </w:r>
     </w:p>
     <w:p>
@@ -427,10 +427,10 @@
     <w:bookmarkStart w:id="22" w:name="generative-model"/>
     <w:p>
       <w:pPr>
-        <w:pStyle w:val="Titre3"/>
-      </w:pPr>
-      <w:r>
-        <w:t xml:space="preserve">0.0.2 Generative model</w:t>
+        <w:pStyle w:val="Titre1"/>
+      </w:pPr>
+      <w:r>
+        <w:t xml:space="preserve">2. Generative model</w:t>
       </w:r>
     </w:p>
     <w:p>
@@ -627,10 +627,10 @@
     <w:bookmarkStart w:id="23" w:name="simulations"/>
     <w:p>
       <w:pPr>
-        <w:pStyle w:val="Titre3"/>
-      </w:pPr>
-      <w:r>
-        <w:t xml:space="preserve">0.0.3 Simulations</w:t>
+        <w:pStyle w:val="Titre1"/>
+      </w:pPr>
+      <w:r>
+        <w:t xml:space="preserve">3. Simulations</w:t>
       </w:r>
     </w:p>
     <w:p>
@@ -704,10 +704,10 @@
     <w:bookmarkStart w:id="34" w:name="results"/>
     <w:p>
       <w:pPr>
-        <w:pStyle w:val="Titre3"/>
-      </w:pPr>
-      <w:r>
-        <w:t xml:space="preserve">0.0.4 Results</w:t>
+        <w:pStyle w:val="Titre1"/>
+      </w:pPr>
+      <w:r>
+        <w:t xml:space="preserve">4. Results</w:t>
       </w:r>
     </w:p>
     <w:p>
@@ -725,7 +725,7 @@
           <w:rPr>
             <w:rStyle w:val="Lienhypertexte"/>
           </w:rPr>
-          <w:t xml:space="preserve">Table S1</w:t>
+          <w:t xml:space="preserve">Table S4.1</w:t>
         </w:r>
       </w:hyperlink>
       <w:r>
@@ -742,7 +742,7 @@
           <w:rPr>
             <w:rStyle w:val="Lienhypertexte"/>
           </w:rPr>
-          <w:t xml:space="preserve">Figure S1</w:t>
+          <w:t xml:space="preserve">Figure S4.1</w:t>
         </w:r>
       </w:hyperlink>
       <w:r>
@@ -774,7 +774,7 @@
               <w:pStyle w:val="ImageCaption"/>
             </w:pPr>
             <w:r>
-              <w:t xml:space="preserve">Table S1: Results of the power analysis through simulation.</w:t>
+              <w:t xml:space="preserve">Table S4.1: Results of the power analysis through simulation.</w:t>
             </w:r>
           </w:p>
           <w:tbl>
@@ -1411,7 +1411,7 @@
               <w:pStyle w:val="ImageCaption"/>
             </w:pPr>
             <w:r>
-              <w:t xml:space="preserve">Figure S1: Results of the power analysis using simulations. 200 simulations have been computed for each effect size.</w:t>
+              <w:t xml:space="preserve">Figure S4.1: Results of the power analysis using simulations. 200 simulations have been computed for each effect size.</w:t>
             </w:r>
           </w:p>
           <w:bookmarkEnd w:id="28"/>

</xml_diff>